<commit_message>
table of contents formatting
</commit_message>
<xml_diff>
--- a/Template_Files/01_SafetyPlan_LaneAssistance_Template.docx
+++ b/Template_Files/01_SafetyPlan_LaneAssistance_Template.docx
@@ -43,7 +43,7 @@
                     <pic:cNvPicPr preferRelativeResize="0"/>
                   </pic:nvPicPr>
                   <pic:blipFill>
-                    <a:blip r:embed="rId8"/>
+                    <a:blip r:embed="rId9"/>
                     <a:srcRect l="24000" r="25600"/>
                     <a:stretch>
                       <a:fillRect/>
@@ -92,7 +92,7 @@
                     <pic:cNvPicPr preferRelativeResize="0"/>
                   </pic:nvPicPr>
                   <pic:blipFill>
-                    <a:blip r:embed="rId9"/>
+                    <a:blip r:embed="rId10"/>
                     <a:srcRect/>
                     <a:stretch>
                       <a:fillRect/>
@@ -260,7 +260,7 @@
                     <pic:cNvPicPr preferRelativeResize="0"/>
                   </pic:nvPicPr>
                   <pic:blipFill>
-                    <a:blip r:embed="rId10"/>
+                    <a:blip r:embed="rId11"/>
                     <a:srcRect/>
                     <a:stretch>
                       <a:fillRect/>
@@ -342,12 +342,12 @@
         <w:spacing w:before="480" w:after="180" w:line="240" w:lineRule="auto"/>
         <w:contextualSpacing w:val="0"/>
       </w:pPr>
-      <w:bookmarkStart w:id="6" w:name="_1t3h5sf" w:colFirst="0" w:colLast="0"/>
-      <w:bookmarkEnd w:id="6"/>
+      <w:bookmarkStart w:id="6" w:name="_Toc365119978"/>
       <w:r>
         <w:lastRenderedPageBreak/>
         <w:t>Document history</w:t>
       </w:r>
+      <w:bookmarkEnd w:id="6"/>
     </w:p>
     <w:tbl>
       <w:tblPr>
@@ -783,8 +783,6 @@
               </w:rPr>
               <w:t>Reviewed document with imaginary team</w:t>
             </w:r>
-            <w:bookmarkStart w:id="7" w:name="_GoBack"/>
-            <w:bookmarkEnd w:id="7"/>
           </w:p>
         </w:tc>
       </w:tr>
@@ -804,6 +802,14 @@
                 <w:szCs w:val="22"/>
               </w:rPr>
             </w:pPr>
+            <w:r>
+              <w:rPr>
+                <w:rFonts w:ascii="Calibri" w:eastAsia="Calibri" w:hAnsi="Calibri" w:cs="Calibri"/>
+                <w:sz w:val="22"/>
+                <w:szCs w:val="22"/>
+              </w:rPr>
+              <w:t>23AUG17</w:t>
+            </w:r>
           </w:p>
         </w:tc>
         <w:tc>
@@ -821,6 +827,14 @@
                 <w:szCs w:val="22"/>
               </w:rPr>
             </w:pPr>
+            <w:r>
+              <w:rPr>
+                <w:rFonts w:ascii="Calibri" w:eastAsia="Calibri" w:hAnsi="Calibri" w:cs="Calibri"/>
+                <w:sz w:val="22"/>
+                <w:szCs w:val="22"/>
+              </w:rPr>
+              <w:t>2.1</w:t>
+            </w:r>
           </w:p>
         </w:tc>
         <w:tc>
@@ -838,6 +852,14 @@
                 <w:szCs w:val="22"/>
               </w:rPr>
             </w:pPr>
+            <w:r>
+              <w:rPr>
+                <w:rFonts w:ascii="Calibri" w:eastAsia="Calibri" w:hAnsi="Calibri" w:cs="Calibri"/>
+                <w:sz w:val="22"/>
+                <w:szCs w:val="22"/>
+              </w:rPr>
+              <w:t>Jim Reynolds</w:t>
+            </w:r>
           </w:p>
         </w:tc>
         <w:tc>
@@ -855,6 +877,24 @@
                 <w:szCs w:val="22"/>
               </w:rPr>
             </w:pPr>
+            <w:r>
+              <w:rPr>
+                <w:rFonts w:ascii="Calibri" w:eastAsia="Calibri" w:hAnsi="Calibri" w:cs="Calibri"/>
+                <w:sz w:val="22"/>
+                <w:szCs w:val="22"/>
+              </w:rPr>
+              <w:t>Table</w:t>
+            </w:r>
+            <w:bookmarkStart w:id="7" w:name="_GoBack"/>
+            <w:bookmarkEnd w:id="7"/>
+            <w:r>
+              <w:rPr>
+                <w:rFonts w:ascii="Calibri" w:eastAsia="Calibri" w:hAnsi="Calibri" w:cs="Calibri"/>
+                <w:sz w:val="22"/>
+                <w:szCs w:val="22"/>
+              </w:rPr>
+              <w:t xml:space="preserve"> of contents page numbers</w:t>
+            </w:r>
           </w:p>
         </w:tc>
       </w:tr>
@@ -931,345 +971,1027 @@
         </w:tc>
       </w:tr>
     </w:tbl>
-    <w:p>
-      <w:pPr>
-        <w:pStyle w:val="Heading1"/>
-        <w:widowControl w:val="0"/>
-        <w:spacing w:before="480" w:after="180" w:line="240" w:lineRule="auto"/>
-        <w:contextualSpacing w:val="0"/>
-        <w:rPr>
-          <w:b/>
-          <w:color w:val="B7B7B7"/>
-        </w:rPr>
-      </w:pPr>
-      <w:bookmarkStart w:id="9" w:name="_ktt3lgighckp" w:colFirst="0" w:colLast="0"/>
-      <w:bookmarkEnd w:id="9"/>
-      <w:r>
-        <w:t>Table of Contents</w:t>
-      </w:r>
-    </w:p>
     <w:sdt>
       <w:sdtPr>
-        <w:id w:val="1903861989"/>
+        <w:id w:val="-757752867"/>
         <w:docPartObj>
           <w:docPartGallery w:val="Table of Contents"/>
           <w:docPartUnique/>
         </w:docPartObj>
       </w:sdtPr>
+      <w:sdtEndPr>
+        <w:rPr>
+          <w:rFonts w:ascii="Arial" w:eastAsia="Arial" w:hAnsi="Arial" w:cs="Arial"/>
+          <w:noProof/>
+          <w:color w:val="000000"/>
+          <w:sz w:val="22"/>
+          <w:szCs w:val="22"/>
+          <w:lang w:val="en"/>
+        </w:rPr>
+      </w:sdtEndPr>
       <w:sdtContent>
         <w:p>
           <w:pPr>
-            <w:pStyle w:val="normal0"/>
-            <w:spacing w:before="80" w:line="240" w:lineRule="auto"/>
-            <w:rPr>
-              <w:color w:val="1155CC"/>
-              <w:u w:val="single"/>
-            </w:rPr>
+            <w:pStyle w:val="TOCHeading"/>
           </w:pPr>
           <w:r>
-            <w:fldChar w:fldCharType="begin"/>
-          </w:r>
-          <w:r>
-            <w:instrText xml:space="preserve"> TOC \h \u \z \n </w:instrText>
-          </w:r>
-          <w:r>
-            <w:fldChar w:fldCharType="separate"/>
-          </w:r>
-          <w:hyperlink w:anchor="_1t3h5sf">
-            <w:r>
-              <w:rPr>
-                <w:color w:val="1155CC"/>
-                <w:u w:val="single"/>
-              </w:rPr>
-              <w:t>Document history</w:t>
-            </w:r>
-          </w:hyperlink>
+            <w:t>Table of Contents</w:t>
+          </w:r>
         </w:p>
         <w:p>
           <w:pPr>
-            <w:pStyle w:val="normal0"/>
-            <w:spacing w:before="200" w:line="240" w:lineRule="auto"/>
-            <w:rPr>
-              <w:color w:val="1155CC"/>
-              <w:u w:val="single"/>
+            <w:pStyle w:val="TOC1"/>
+            <w:tabs>
+              <w:tab w:val="right" w:leader="dot" w:pos="9350"/>
+            </w:tabs>
+            <w:rPr>
+              <w:rFonts w:eastAsiaTheme="minorEastAsia" w:cstheme="minorBidi"/>
+              <w:b w:val="0"/>
+              <w:caps w:val="0"/>
+              <w:noProof/>
+              <w:color w:val="auto"/>
+              <w:sz w:val="24"/>
+              <w:szCs w:val="24"/>
+              <w:lang w:val="en-US" w:eastAsia="ja-JP"/>
             </w:rPr>
           </w:pPr>
-          <w:hyperlink w:anchor="_ktt3lgighckp">
-            <w:r>
-              <w:rPr>
-                <w:color w:val="1155CC"/>
-                <w:u w:val="single"/>
-              </w:rPr>
-              <w:t>Table of Contents</w:t>
-            </w:r>
-          </w:hyperlink>
+          <w:r>
+            <w:rPr>
+              <w:b w:val="0"/>
+            </w:rPr>
+            <w:fldChar w:fldCharType="begin"/>
+          </w:r>
+          <w:r>
+            <w:rPr>
+              <w:b w:val="0"/>
+            </w:rPr>
+            <w:instrText xml:space="preserve"> TOC \o "1-3" </w:instrText>
+          </w:r>
+          <w:r>
+            <w:rPr>
+              <w:b w:val="0"/>
+            </w:rPr>
+            <w:fldChar w:fldCharType="separate"/>
+          </w:r>
+          <w:r>
+            <w:rPr>
+              <w:noProof/>
+            </w:rPr>
+            <w:t>Document history</w:t>
+          </w:r>
+          <w:r>
+            <w:rPr>
+              <w:noProof/>
+            </w:rPr>
+            <w:tab/>
+          </w:r>
+          <w:r>
+            <w:rPr>
+              <w:noProof/>
+            </w:rPr>
+            <w:fldChar w:fldCharType="begin"/>
+          </w:r>
+          <w:r>
+            <w:rPr>
+              <w:noProof/>
+            </w:rPr>
+            <w:instrText xml:space="preserve"> PAGEREF _Toc365119978 \h </w:instrText>
+          </w:r>
+          <w:r>
+            <w:rPr>
+              <w:noProof/>
+            </w:rPr>
+          </w:r>
+          <w:r>
+            <w:rPr>
+              <w:noProof/>
+            </w:rPr>
+            <w:fldChar w:fldCharType="separate"/>
+          </w:r>
+          <w:r>
+            <w:rPr>
+              <w:noProof/>
+            </w:rPr>
+            <w:t>2</w:t>
+          </w:r>
+          <w:r>
+            <w:rPr>
+              <w:noProof/>
+            </w:rPr>
+            <w:fldChar w:fldCharType="end"/>
+          </w:r>
         </w:p>
         <w:p>
           <w:pPr>
-            <w:pStyle w:val="normal0"/>
-            <w:spacing w:before="200" w:line="240" w:lineRule="auto"/>
-            <w:rPr>
-              <w:color w:val="1155CC"/>
-              <w:u w:val="single"/>
+            <w:pStyle w:val="TOC1"/>
+            <w:tabs>
+              <w:tab w:val="right" w:leader="dot" w:pos="9350"/>
+            </w:tabs>
+            <w:rPr>
+              <w:rFonts w:eastAsiaTheme="minorEastAsia" w:cstheme="minorBidi"/>
+              <w:b w:val="0"/>
+              <w:caps w:val="0"/>
+              <w:noProof/>
+              <w:color w:val="auto"/>
+              <w:sz w:val="24"/>
+              <w:szCs w:val="24"/>
+              <w:lang w:val="en-US" w:eastAsia="ja-JP"/>
             </w:rPr>
           </w:pPr>
-          <w:hyperlink w:anchor="_zakt536q9xt3">
-            <w:r>
-              <w:rPr>
-                <w:color w:val="1155CC"/>
-                <w:u w:val="single"/>
-              </w:rPr>
-              <w:t>Introduction</w:t>
-            </w:r>
-          </w:hyperlink>
+          <w:r>
+            <w:rPr>
+              <w:noProof/>
+            </w:rPr>
+            <w:t>Table of Contents</w:t>
+          </w:r>
+          <w:r>
+            <w:rPr>
+              <w:noProof/>
+            </w:rPr>
+            <w:tab/>
+          </w:r>
+          <w:r>
+            <w:rPr>
+              <w:noProof/>
+            </w:rPr>
+            <w:fldChar w:fldCharType="begin"/>
+          </w:r>
+          <w:r>
+            <w:rPr>
+              <w:noProof/>
+            </w:rPr>
+            <w:instrText xml:space="preserve"> PAGEREF _Toc365119979 \h </w:instrText>
+          </w:r>
+          <w:r>
+            <w:rPr>
+              <w:noProof/>
+            </w:rPr>
+          </w:r>
+          <w:r>
+            <w:rPr>
+              <w:noProof/>
+            </w:rPr>
+            <w:fldChar w:fldCharType="separate"/>
+          </w:r>
+          <w:r>
+            <w:rPr>
+              <w:noProof/>
+            </w:rPr>
+            <w:t>2</w:t>
+          </w:r>
+          <w:r>
+            <w:rPr>
+              <w:noProof/>
+            </w:rPr>
+            <w:fldChar w:fldCharType="end"/>
+          </w:r>
         </w:p>
         <w:p>
           <w:pPr>
-            <w:pStyle w:val="normal0"/>
-            <w:spacing w:before="60" w:line="240" w:lineRule="auto"/>
-            <w:ind w:left="360"/>
-            <w:rPr>
-              <w:color w:val="1155CC"/>
-              <w:u w:val="single"/>
+            <w:pStyle w:val="TOC1"/>
+            <w:tabs>
+              <w:tab w:val="right" w:leader="dot" w:pos="9350"/>
+            </w:tabs>
+            <w:rPr>
+              <w:rFonts w:eastAsiaTheme="minorEastAsia" w:cstheme="minorBidi"/>
+              <w:b w:val="0"/>
+              <w:caps w:val="0"/>
+              <w:noProof/>
+              <w:color w:val="auto"/>
+              <w:sz w:val="24"/>
+              <w:szCs w:val="24"/>
+              <w:lang w:val="en-US" w:eastAsia="ja-JP"/>
             </w:rPr>
           </w:pPr>
-          <w:hyperlink w:anchor="_52ybytyytfvs">
-            <w:r>
-              <w:rPr>
-                <w:color w:val="1155CC"/>
-                <w:u w:val="single"/>
-              </w:rPr>
-              <w:t>Purpose of the Safety Plan</w:t>
-            </w:r>
-          </w:hyperlink>
+          <w:r>
+            <w:rPr>
+              <w:noProof/>
+            </w:rPr>
+            <w:t>Introduction</w:t>
+          </w:r>
+          <w:r>
+            <w:rPr>
+              <w:noProof/>
+            </w:rPr>
+            <w:tab/>
+          </w:r>
+          <w:r>
+            <w:rPr>
+              <w:noProof/>
+            </w:rPr>
+            <w:fldChar w:fldCharType="begin"/>
+          </w:r>
+          <w:r>
+            <w:rPr>
+              <w:noProof/>
+            </w:rPr>
+            <w:instrText xml:space="preserve"> PAGEREF _Toc365119980 \h </w:instrText>
+          </w:r>
+          <w:r>
+            <w:rPr>
+              <w:noProof/>
+            </w:rPr>
+          </w:r>
+          <w:r>
+            <w:rPr>
+              <w:noProof/>
+            </w:rPr>
+            <w:fldChar w:fldCharType="separate"/>
+          </w:r>
+          <w:r>
+            <w:rPr>
+              <w:noProof/>
+            </w:rPr>
+            <w:t>3</w:t>
+          </w:r>
+          <w:r>
+            <w:rPr>
+              <w:noProof/>
+            </w:rPr>
+            <w:fldChar w:fldCharType="end"/>
+          </w:r>
         </w:p>
         <w:p>
           <w:pPr>
-            <w:pStyle w:val="normal0"/>
-            <w:spacing w:before="60" w:line="240" w:lineRule="auto"/>
-            <w:ind w:left="360"/>
-            <w:rPr>
-              <w:color w:val="1155CC"/>
-              <w:u w:val="single"/>
+            <w:pStyle w:val="TOC2"/>
+            <w:tabs>
+              <w:tab w:val="right" w:leader="dot" w:pos="9350"/>
+            </w:tabs>
+            <w:rPr>
+              <w:rFonts w:eastAsiaTheme="minorEastAsia" w:cstheme="minorBidi"/>
+              <w:smallCaps w:val="0"/>
+              <w:noProof/>
+              <w:color w:val="auto"/>
+              <w:sz w:val="24"/>
+              <w:szCs w:val="24"/>
+              <w:lang w:val="en-US" w:eastAsia="ja-JP"/>
             </w:rPr>
           </w:pPr>
-          <w:hyperlink w:anchor="_sh22j99mm02k">
-            <w:r>
-              <w:rPr>
-                <w:color w:val="1155CC"/>
-                <w:u w:val="single"/>
-              </w:rPr>
-              <w:t>Scope of the Project</w:t>
-            </w:r>
-          </w:hyperlink>
+          <w:r>
+            <w:rPr>
+              <w:noProof/>
+            </w:rPr>
+            <w:t>Purpose of the Safety Plan</w:t>
+          </w:r>
+          <w:r>
+            <w:rPr>
+              <w:noProof/>
+            </w:rPr>
+            <w:tab/>
+          </w:r>
+          <w:r>
+            <w:rPr>
+              <w:noProof/>
+            </w:rPr>
+            <w:fldChar w:fldCharType="begin"/>
+          </w:r>
+          <w:r>
+            <w:rPr>
+              <w:noProof/>
+            </w:rPr>
+            <w:instrText xml:space="preserve"> PAGEREF _Toc365119981 \h </w:instrText>
+          </w:r>
+          <w:r>
+            <w:rPr>
+              <w:noProof/>
+            </w:rPr>
+          </w:r>
+          <w:r>
+            <w:rPr>
+              <w:noProof/>
+            </w:rPr>
+            <w:fldChar w:fldCharType="separate"/>
+          </w:r>
+          <w:r>
+            <w:rPr>
+              <w:noProof/>
+            </w:rPr>
+            <w:t>3</w:t>
+          </w:r>
+          <w:r>
+            <w:rPr>
+              <w:noProof/>
+            </w:rPr>
+            <w:fldChar w:fldCharType="end"/>
+          </w:r>
         </w:p>
         <w:p>
           <w:pPr>
-            <w:pStyle w:val="normal0"/>
-            <w:spacing w:before="60" w:line="240" w:lineRule="auto"/>
-            <w:ind w:left="360"/>
-            <w:rPr>
-              <w:color w:val="1155CC"/>
-              <w:u w:val="single"/>
+            <w:pStyle w:val="TOC2"/>
+            <w:tabs>
+              <w:tab w:val="right" w:leader="dot" w:pos="9350"/>
+            </w:tabs>
+            <w:rPr>
+              <w:rFonts w:eastAsiaTheme="minorEastAsia" w:cstheme="minorBidi"/>
+              <w:smallCaps w:val="0"/>
+              <w:noProof/>
+              <w:color w:val="auto"/>
+              <w:sz w:val="24"/>
+              <w:szCs w:val="24"/>
+              <w:lang w:val="en-US" w:eastAsia="ja-JP"/>
             </w:rPr>
           </w:pPr>
-          <w:hyperlink w:anchor="_fzzlhwsfq6ys">
-            <w:r>
-              <w:rPr>
-                <w:color w:val="1155CC"/>
-                <w:u w:val="single"/>
-              </w:rPr>
-              <w:t>Deliverables of the Project</w:t>
-            </w:r>
-          </w:hyperlink>
+          <w:r>
+            <w:rPr>
+              <w:noProof/>
+            </w:rPr>
+            <w:t>Scope of the Project</w:t>
+          </w:r>
+          <w:r>
+            <w:rPr>
+              <w:noProof/>
+            </w:rPr>
+            <w:tab/>
+          </w:r>
+          <w:r>
+            <w:rPr>
+              <w:noProof/>
+            </w:rPr>
+            <w:fldChar w:fldCharType="begin"/>
+          </w:r>
+          <w:r>
+            <w:rPr>
+              <w:noProof/>
+            </w:rPr>
+            <w:instrText xml:space="preserve"> PAGEREF _Toc365119982 \h </w:instrText>
+          </w:r>
+          <w:r>
+            <w:rPr>
+              <w:noProof/>
+            </w:rPr>
+          </w:r>
+          <w:r>
+            <w:rPr>
+              <w:noProof/>
+            </w:rPr>
+            <w:fldChar w:fldCharType="separate"/>
+          </w:r>
+          <w:r>
+            <w:rPr>
+              <w:noProof/>
+            </w:rPr>
+            <w:t>3</w:t>
+          </w:r>
+          <w:r>
+            <w:rPr>
+              <w:noProof/>
+            </w:rPr>
+            <w:fldChar w:fldCharType="end"/>
+          </w:r>
         </w:p>
         <w:p>
           <w:pPr>
-            <w:pStyle w:val="normal0"/>
-            <w:spacing w:before="200" w:line="240" w:lineRule="auto"/>
-            <w:rPr>
-              <w:color w:val="1155CC"/>
-              <w:u w:val="single"/>
+            <w:pStyle w:val="TOC2"/>
+            <w:tabs>
+              <w:tab w:val="right" w:leader="dot" w:pos="9350"/>
+            </w:tabs>
+            <w:rPr>
+              <w:rFonts w:eastAsiaTheme="minorEastAsia" w:cstheme="minorBidi"/>
+              <w:smallCaps w:val="0"/>
+              <w:noProof/>
+              <w:color w:val="auto"/>
+              <w:sz w:val="24"/>
+              <w:szCs w:val="24"/>
+              <w:lang w:val="en-US" w:eastAsia="ja-JP"/>
             </w:rPr>
           </w:pPr>
-          <w:hyperlink w:anchor="_t6m96u2v69wo">
-            <w:r>
-              <w:rPr>
-                <w:color w:val="1155CC"/>
-                <w:u w:val="single"/>
-              </w:rPr>
-              <w:t>Item Definition</w:t>
-            </w:r>
-          </w:hyperlink>
+          <w:r>
+            <w:rPr>
+              <w:noProof/>
+            </w:rPr>
+            <w:t>Deliverables of the Project</w:t>
+          </w:r>
+          <w:r>
+            <w:rPr>
+              <w:noProof/>
+            </w:rPr>
+            <w:tab/>
+          </w:r>
+          <w:r>
+            <w:rPr>
+              <w:noProof/>
+            </w:rPr>
+            <w:fldChar w:fldCharType="begin"/>
+          </w:r>
+          <w:r>
+            <w:rPr>
+              <w:noProof/>
+            </w:rPr>
+            <w:instrText xml:space="preserve"> PAGEREF _Toc365119983 \h </w:instrText>
+          </w:r>
+          <w:r>
+            <w:rPr>
+              <w:noProof/>
+            </w:rPr>
+          </w:r>
+          <w:r>
+            <w:rPr>
+              <w:noProof/>
+            </w:rPr>
+            <w:fldChar w:fldCharType="separate"/>
+          </w:r>
+          <w:r>
+            <w:rPr>
+              <w:noProof/>
+            </w:rPr>
+            <w:t>3</w:t>
+          </w:r>
+          <w:r>
+            <w:rPr>
+              <w:noProof/>
+            </w:rPr>
+            <w:fldChar w:fldCharType="end"/>
+          </w:r>
         </w:p>
         <w:p>
           <w:pPr>
-            <w:pStyle w:val="normal0"/>
-            <w:spacing w:before="200" w:line="240" w:lineRule="auto"/>
-            <w:rPr>
-              <w:color w:val="1155CC"/>
-              <w:u w:val="single"/>
+            <w:pStyle w:val="TOC1"/>
+            <w:tabs>
+              <w:tab w:val="right" w:leader="dot" w:pos="9350"/>
+            </w:tabs>
+            <w:rPr>
+              <w:rFonts w:eastAsiaTheme="minorEastAsia" w:cstheme="minorBidi"/>
+              <w:b w:val="0"/>
+              <w:caps w:val="0"/>
+              <w:noProof/>
+              <w:color w:val="auto"/>
+              <w:sz w:val="24"/>
+              <w:szCs w:val="24"/>
+              <w:lang w:val="en-US" w:eastAsia="ja-JP"/>
             </w:rPr>
           </w:pPr>
-          <w:hyperlink w:anchor="_km1cu1hyl182">
-            <w:r>
-              <w:rPr>
-                <w:color w:val="1155CC"/>
-                <w:u w:val="single"/>
-              </w:rPr>
-              <w:t>Goals and Me</w:t>
-            </w:r>
-            <w:r>
-              <w:rPr>
-                <w:color w:val="1155CC"/>
-                <w:u w:val="single"/>
-              </w:rPr>
-              <w:t>a</w:t>
-            </w:r>
-            <w:r>
-              <w:rPr>
-                <w:color w:val="1155CC"/>
-                <w:u w:val="single"/>
-              </w:rPr>
-              <w:t>sures</w:t>
-            </w:r>
-          </w:hyperlink>
+          <w:r>
+            <w:rPr>
+              <w:noProof/>
+            </w:rPr>
+            <w:t>Item Definition</w:t>
+          </w:r>
+          <w:r>
+            <w:rPr>
+              <w:noProof/>
+            </w:rPr>
+            <w:tab/>
+          </w:r>
+          <w:r>
+            <w:rPr>
+              <w:noProof/>
+            </w:rPr>
+            <w:fldChar w:fldCharType="begin"/>
+          </w:r>
+          <w:r>
+            <w:rPr>
+              <w:noProof/>
+            </w:rPr>
+            <w:instrText xml:space="preserve"> PAGEREF _Toc365119984 \h </w:instrText>
+          </w:r>
+          <w:r>
+            <w:rPr>
+              <w:noProof/>
+            </w:rPr>
+          </w:r>
+          <w:r>
+            <w:rPr>
+              <w:noProof/>
+            </w:rPr>
+            <w:fldChar w:fldCharType="separate"/>
+          </w:r>
+          <w:r>
+            <w:rPr>
+              <w:noProof/>
+            </w:rPr>
+            <w:t>3</w:t>
+          </w:r>
+          <w:r>
+            <w:rPr>
+              <w:noProof/>
+            </w:rPr>
+            <w:fldChar w:fldCharType="end"/>
+          </w:r>
         </w:p>
         <w:p>
           <w:pPr>
-            <w:pStyle w:val="normal0"/>
-            <w:spacing w:before="60" w:line="240" w:lineRule="auto"/>
-            <w:ind w:left="360"/>
-            <w:rPr>
-              <w:color w:val="1155CC"/>
-              <w:u w:val="single"/>
+            <w:pStyle w:val="TOC1"/>
+            <w:tabs>
+              <w:tab w:val="right" w:leader="dot" w:pos="9350"/>
+            </w:tabs>
+            <w:rPr>
+              <w:rFonts w:eastAsiaTheme="minorEastAsia" w:cstheme="minorBidi"/>
+              <w:b w:val="0"/>
+              <w:caps w:val="0"/>
+              <w:noProof/>
+              <w:color w:val="auto"/>
+              <w:sz w:val="24"/>
+              <w:szCs w:val="24"/>
+              <w:lang w:val="en-US" w:eastAsia="ja-JP"/>
             </w:rPr>
           </w:pPr>
-          <w:hyperlink w:anchor="_ww7fqc274i9y">
-            <w:r>
-              <w:rPr>
-                <w:color w:val="1155CC"/>
-                <w:u w:val="single"/>
-              </w:rPr>
-              <w:t>Goals</w:t>
-            </w:r>
-          </w:hyperlink>
+          <w:r>
+            <w:rPr>
+              <w:noProof/>
+            </w:rPr>
+            <w:t>Goals and Measures</w:t>
+          </w:r>
+          <w:r>
+            <w:rPr>
+              <w:noProof/>
+            </w:rPr>
+            <w:tab/>
+          </w:r>
+          <w:r>
+            <w:rPr>
+              <w:noProof/>
+            </w:rPr>
+            <w:fldChar w:fldCharType="begin"/>
+          </w:r>
+          <w:r>
+            <w:rPr>
+              <w:noProof/>
+            </w:rPr>
+            <w:instrText xml:space="preserve"> PAGEREF _Toc365119985 \h </w:instrText>
+          </w:r>
+          <w:r>
+            <w:rPr>
+              <w:noProof/>
+            </w:rPr>
+          </w:r>
+          <w:r>
+            <w:rPr>
+              <w:noProof/>
+            </w:rPr>
+            <w:fldChar w:fldCharType="separate"/>
+          </w:r>
+          <w:r>
+            <w:rPr>
+              <w:noProof/>
+            </w:rPr>
+            <w:t>5</w:t>
+          </w:r>
+          <w:r>
+            <w:rPr>
+              <w:noProof/>
+            </w:rPr>
+            <w:fldChar w:fldCharType="end"/>
+          </w:r>
         </w:p>
         <w:p>
           <w:pPr>
-            <w:pStyle w:val="normal0"/>
-            <w:spacing w:before="60" w:line="240" w:lineRule="auto"/>
-            <w:ind w:left="360"/>
-            <w:rPr>
-              <w:color w:val="1155CC"/>
-              <w:u w:val="single"/>
+            <w:pStyle w:val="TOC2"/>
+            <w:tabs>
+              <w:tab w:val="right" w:leader="dot" w:pos="9350"/>
+            </w:tabs>
+            <w:rPr>
+              <w:rFonts w:eastAsiaTheme="minorEastAsia" w:cstheme="minorBidi"/>
+              <w:smallCaps w:val="0"/>
+              <w:noProof/>
+              <w:color w:val="auto"/>
+              <w:sz w:val="24"/>
+              <w:szCs w:val="24"/>
+              <w:lang w:val="en-US" w:eastAsia="ja-JP"/>
             </w:rPr>
           </w:pPr>
-          <w:hyperlink w:anchor="_v2rbrzjrkt9b">
-            <w:r>
-              <w:rPr>
-                <w:color w:val="1155CC"/>
-                <w:u w:val="single"/>
-              </w:rPr>
-              <w:t>Measures</w:t>
-            </w:r>
-          </w:hyperlink>
+          <w:r>
+            <w:rPr>
+              <w:noProof/>
+            </w:rPr>
+            <w:t>Goals</w:t>
+          </w:r>
+          <w:r>
+            <w:rPr>
+              <w:noProof/>
+            </w:rPr>
+            <w:tab/>
+          </w:r>
+          <w:r>
+            <w:rPr>
+              <w:noProof/>
+            </w:rPr>
+            <w:fldChar w:fldCharType="begin"/>
+          </w:r>
+          <w:r>
+            <w:rPr>
+              <w:noProof/>
+            </w:rPr>
+            <w:instrText xml:space="preserve"> PAGEREF _Toc365119986 \h </w:instrText>
+          </w:r>
+          <w:r>
+            <w:rPr>
+              <w:noProof/>
+            </w:rPr>
+          </w:r>
+          <w:r>
+            <w:rPr>
+              <w:noProof/>
+            </w:rPr>
+            <w:fldChar w:fldCharType="separate"/>
+          </w:r>
+          <w:r>
+            <w:rPr>
+              <w:noProof/>
+            </w:rPr>
+            <w:t>5</w:t>
+          </w:r>
+          <w:r>
+            <w:rPr>
+              <w:noProof/>
+            </w:rPr>
+            <w:fldChar w:fldCharType="end"/>
+          </w:r>
         </w:p>
         <w:p>
           <w:pPr>
-            <w:pStyle w:val="normal0"/>
-            <w:spacing w:before="200" w:line="240" w:lineRule="auto"/>
-            <w:rPr>
-              <w:color w:val="1155CC"/>
-              <w:u w:val="single"/>
+            <w:pStyle w:val="TOC2"/>
+            <w:tabs>
+              <w:tab w:val="right" w:leader="dot" w:pos="9350"/>
+            </w:tabs>
+            <w:rPr>
+              <w:rFonts w:eastAsiaTheme="minorEastAsia" w:cstheme="minorBidi"/>
+              <w:smallCaps w:val="0"/>
+              <w:noProof/>
+              <w:color w:val="auto"/>
+              <w:sz w:val="24"/>
+              <w:szCs w:val="24"/>
+              <w:lang w:val="en-US" w:eastAsia="ja-JP"/>
             </w:rPr>
           </w:pPr>
-          <w:hyperlink w:anchor="_b23s6orj91gm">
-            <w:r>
-              <w:rPr>
-                <w:color w:val="1155CC"/>
-                <w:u w:val="single"/>
-              </w:rPr>
-              <w:t>Safety Culture</w:t>
-            </w:r>
-          </w:hyperlink>
+          <w:r>
+            <w:rPr>
+              <w:noProof/>
+            </w:rPr>
+            <w:t>Measures</w:t>
+          </w:r>
+          <w:r>
+            <w:rPr>
+              <w:noProof/>
+            </w:rPr>
+            <w:tab/>
+          </w:r>
+          <w:r>
+            <w:rPr>
+              <w:noProof/>
+            </w:rPr>
+            <w:fldChar w:fldCharType="begin"/>
+          </w:r>
+          <w:r>
+            <w:rPr>
+              <w:noProof/>
+            </w:rPr>
+            <w:instrText xml:space="preserve"> PAGEREF _Toc365119987 \h </w:instrText>
+          </w:r>
+          <w:r>
+            <w:rPr>
+              <w:noProof/>
+            </w:rPr>
+          </w:r>
+          <w:r>
+            <w:rPr>
+              <w:noProof/>
+            </w:rPr>
+            <w:fldChar w:fldCharType="separate"/>
+          </w:r>
+          <w:r>
+            <w:rPr>
+              <w:noProof/>
+            </w:rPr>
+            <w:t>5</w:t>
+          </w:r>
+          <w:r>
+            <w:rPr>
+              <w:noProof/>
+            </w:rPr>
+            <w:fldChar w:fldCharType="end"/>
+          </w:r>
         </w:p>
         <w:p>
           <w:pPr>
-            <w:pStyle w:val="normal0"/>
-            <w:spacing w:before="200" w:line="240" w:lineRule="auto"/>
-            <w:rPr>
-              <w:color w:val="1155CC"/>
-              <w:u w:val="single"/>
+            <w:pStyle w:val="TOC1"/>
+            <w:tabs>
+              <w:tab w:val="right" w:leader="dot" w:pos="9350"/>
+            </w:tabs>
+            <w:rPr>
+              <w:rFonts w:eastAsiaTheme="minorEastAsia" w:cstheme="minorBidi"/>
+              <w:b w:val="0"/>
+              <w:caps w:val="0"/>
+              <w:noProof/>
+              <w:color w:val="auto"/>
+              <w:sz w:val="24"/>
+              <w:szCs w:val="24"/>
+              <w:lang w:val="en-US" w:eastAsia="ja-JP"/>
             </w:rPr>
           </w:pPr>
-          <w:hyperlink w:anchor="_pqn9poe0nvtc">
-            <w:r>
-              <w:rPr>
-                <w:color w:val="1155CC"/>
-                <w:u w:val="single"/>
-              </w:rPr>
-              <w:t>Safety Lifecycle Tailoring</w:t>
-            </w:r>
-          </w:hyperlink>
+          <w:r>
+            <w:rPr>
+              <w:noProof/>
+            </w:rPr>
+            <w:t>Safety Culture</w:t>
+          </w:r>
+          <w:r>
+            <w:rPr>
+              <w:noProof/>
+            </w:rPr>
+            <w:tab/>
+          </w:r>
+          <w:r>
+            <w:rPr>
+              <w:noProof/>
+            </w:rPr>
+            <w:fldChar w:fldCharType="begin"/>
+          </w:r>
+          <w:r>
+            <w:rPr>
+              <w:noProof/>
+            </w:rPr>
+            <w:instrText xml:space="preserve"> PAGEREF _Toc365119988 \h </w:instrText>
+          </w:r>
+          <w:r>
+            <w:rPr>
+              <w:noProof/>
+            </w:rPr>
+          </w:r>
+          <w:r>
+            <w:rPr>
+              <w:noProof/>
+            </w:rPr>
+            <w:fldChar w:fldCharType="separate"/>
+          </w:r>
+          <w:r>
+            <w:rPr>
+              <w:noProof/>
+            </w:rPr>
+            <w:t>6</w:t>
+          </w:r>
+          <w:r>
+            <w:rPr>
+              <w:noProof/>
+            </w:rPr>
+            <w:fldChar w:fldCharType="end"/>
+          </w:r>
         </w:p>
         <w:p>
           <w:pPr>
-            <w:pStyle w:val="normal0"/>
-            <w:spacing w:before="200" w:line="240" w:lineRule="auto"/>
-            <w:rPr>
-              <w:color w:val="1155CC"/>
-              <w:u w:val="single"/>
+            <w:pStyle w:val="TOC1"/>
+            <w:tabs>
+              <w:tab w:val="right" w:leader="dot" w:pos="9350"/>
+            </w:tabs>
+            <w:rPr>
+              <w:rFonts w:eastAsiaTheme="minorEastAsia" w:cstheme="minorBidi"/>
+              <w:b w:val="0"/>
+              <w:caps w:val="0"/>
+              <w:noProof/>
+              <w:color w:val="auto"/>
+              <w:sz w:val="24"/>
+              <w:szCs w:val="24"/>
+              <w:lang w:val="en-US" w:eastAsia="ja-JP"/>
             </w:rPr>
           </w:pPr>
-          <w:hyperlink w:anchor="_xlicd1ijavb7">
-            <w:r>
-              <w:rPr>
-                <w:color w:val="1155CC"/>
-                <w:u w:val="single"/>
-              </w:rPr>
-              <w:t>Roles</w:t>
-            </w:r>
-          </w:hyperlink>
+          <w:r>
+            <w:rPr>
+              <w:noProof/>
+            </w:rPr>
+            <w:t>Safety Lifecycle Tailoring</w:t>
+          </w:r>
+          <w:r>
+            <w:rPr>
+              <w:noProof/>
+            </w:rPr>
+            <w:tab/>
+          </w:r>
+          <w:r>
+            <w:rPr>
+              <w:noProof/>
+            </w:rPr>
+            <w:fldChar w:fldCharType="begin"/>
+          </w:r>
+          <w:r>
+            <w:rPr>
+              <w:noProof/>
+            </w:rPr>
+            <w:instrText xml:space="preserve"> PAGEREF _Toc365119989 \h </w:instrText>
+          </w:r>
+          <w:r>
+            <w:rPr>
+              <w:noProof/>
+            </w:rPr>
+          </w:r>
+          <w:r>
+            <w:rPr>
+              <w:noProof/>
+            </w:rPr>
+            <w:fldChar w:fldCharType="separate"/>
+          </w:r>
+          <w:r>
+            <w:rPr>
+              <w:noProof/>
+            </w:rPr>
+            <w:t>6</w:t>
+          </w:r>
+          <w:r>
+            <w:rPr>
+              <w:noProof/>
+            </w:rPr>
+            <w:fldChar w:fldCharType="end"/>
+          </w:r>
         </w:p>
         <w:p>
           <w:pPr>
-            <w:pStyle w:val="normal0"/>
-            <w:spacing w:before="200" w:line="240" w:lineRule="auto"/>
-            <w:rPr>
-              <w:color w:val="1155CC"/>
-              <w:u w:val="single"/>
+            <w:pStyle w:val="TOC1"/>
+            <w:tabs>
+              <w:tab w:val="right" w:leader="dot" w:pos="9350"/>
+            </w:tabs>
+            <w:rPr>
+              <w:rFonts w:eastAsiaTheme="minorEastAsia" w:cstheme="minorBidi"/>
+              <w:b w:val="0"/>
+              <w:caps w:val="0"/>
+              <w:noProof/>
+              <w:color w:val="auto"/>
+              <w:sz w:val="24"/>
+              <w:szCs w:val="24"/>
+              <w:lang w:val="en-US" w:eastAsia="ja-JP"/>
             </w:rPr>
           </w:pPr>
-          <w:hyperlink w:anchor="_swj0emygbhrm">
-            <w:r>
-              <w:rPr>
-                <w:color w:val="1155CC"/>
-                <w:u w:val="single"/>
-              </w:rPr>
-              <w:t>Development Interface Agreement</w:t>
-            </w:r>
-          </w:hyperlink>
+          <w:r>
+            <w:rPr>
+              <w:noProof/>
+            </w:rPr>
+            <w:t>Roles</w:t>
+          </w:r>
+          <w:r>
+            <w:rPr>
+              <w:noProof/>
+            </w:rPr>
+            <w:tab/>
+          </w:r>
+          <w:r>
+            <w:rPr>
+              <w:noProof/>
+            </w:rPr>
+            <w:fldChar w:fldCharType="begin"/>
+          </w:r>
+          <w:r>
+            <w:rPr>
+              <w:noProof/>
+            </w:rPr>
+            <w:instrText xml:space="preserve"> PAGEREF _Toc365119990 \h </w:instrText>
+          </w:r>
+          <w:r>
+            <w:rPr>
+              <w:noProof/>
+            </w:rPr>
+          </w:r>
+          <w:r>
+            <w:rPr>
+              <w:noProof/>
+            </w:rPr>
+            <w:fldChar w:fldCharType="separate"/>
+          </w:r>
+          <w:r>
+            <w:rPr>
+              <w:noProof/>
+            </w:rPr>
+            <w:t>7</w:t>
+          </w:r>
+          <w:r>
+            <w:rPr>
+              <w:noProof/>
+            </w:rPr>
+            <w:fldChar w:fldCharType="end"/>
+          </w:r>
         </w:p>
         <w:p>
           <w:pPr>
-            <w:pStyle w:val="normal0"/>
-            <w:spacing w:before="200" w:after="80" w:line="240" w:lineRule="auto"/>
-            <w:rPr>
-              <w:color w:val="1155CC"/>
-              <w:u w:val="single"/>
+            <w:pStyle w:val="TOC1"/>
+            <w:tabs>
+              <w:tab w:val="right" w:leader="dot" w:pos="9350"/>
+            </w:tabs>
+            <w:rPr>
+              <w:rFonts w:eastAsiaTheme="minorEastAsia" w:cstheme="minorBidi"/>
+              <w:b w:val="0"/>
+              <w:caps w:val="0"/>
+              <w:noProof/>
+              <w:color w:val="auto"/>
+              <w:sz w:val="24"/>
+              <w:szCs w:val="24"/>
+              <w:lang w:val="en-US" w:eastAsia="ja-JP"/>
             </w:rPr>
           </w:pPr>
-          <w:hyperlink w:anchor="_lllavvxrxrdy">
-            <w:r>
-              <w:rPr>
-                <w:color w:val="1155CC"/>
-                <w:u w:val="single"/>
-              </w:rPr>
-              <w:t>Confirmation Measures</w:t>
-            </w:r>
-          </w:hyperlink>
-          <w:r>
+          <w:r>
+            <w:rPr>
+              <w:noProof/>
+            </w:rPr>
+            <w:t>Development Interface Agreement</w:t>
+          </w:r>
+          <w:r>
+            <w:rPr>
+              <w:noProof/>
+            </w:rPr>
+            <w:tab/>
+          </w:r>
+          <w:r>
+            <w:rPr>
+              <w:noProof/>
+            </w:rPr>
+            <w:fldChar w:fldCharType="begin"/>
+          </w:r>
+          <w:r>
+            <w:rPr>
+              <w:noProof/>
+            </w:rPr>
+            <w:instrText xml:space="preserve"> PAGEREF _Toc365119991 \h </w:instrText>
+          </w:r>
+          <w:r>
+            <w:rPr>
+              <w:noProof/>
+            </w:rPr>
+          </w:r>
+          <w:r>
+            <w:rPr>
+              <w:noProof/>
+            </w:rPr>
+            <w:fldChar w:fldCharType="separate"/>
+          </w:r>
+          <w:r>
+            <w:rPr>
+              <w:noProof/>
+            </w:rPr>
+            <w:t>7</w:t>
+          </w:r>
+          <w:r>
+            <w:rPr>
+              <w:noProof/>
+            </w:rPr>
+            <w:fldChar w:fldCharType="end"/>
+          </w:r>
+        </w:p>
+        <w:p>
+          <w:pPr>
+            <w:pStyle w:val="TOC1"/>
+            <w:tabs>
+              <w:tab w:val="right" w:leader="dot" w:pos="9350"/>
+            </w:tabs>
+            <w:rPr>
+              <w:rFonts w:eastAsiaTheme="minorEastAsia" w:cstheme="minorBidi"/>
+              <w:b w:val="0"/>
+              <w:caps w:val="0"/>
+              <w:noProof/>
+              <w:color w:val="auto"/>
+              <w:sz w:val="24"/>
+              <w:szCs w:val="24"/>
+              <w:lang w:val="en-US" w:eastAsia="ja-JP"/>
+            </w:rPr>
+          </w:pPr>
+          <w:r>
+            <w:rPr>
+              <w:noProof/>
+            </w:rPr>
+            <w:t>Confirmation Measures</w:t>
+          </w:r>
+          <w:r>
+            <w:rPr>
+              <w:noProof/>
+            </w:rPr>
+            <w:tab/>
+          </w:r>
+          <w:r>
+            <w:rPr>
+              <w:noProof/>
+            </w:rPr>
+            <w:fldChar w:fldCharType="begin"/>
+          </w:r>
+          <w:r>
+            <w:rPr>
+              <w:noProof/>
+            </w:rPr>
+            <w:instrText xml:space="preserve"> PAGEREF _Toc365119992 \h </w:instrText>
+          </w:r>
+          <w:r>
+            <w:rPr>
+              <w:noProof/>
+            </w:rPr>
+          </w:r>
+          <w:r>
+            <w:rPr>
+              <w:noProof/>
+            </w:rPr>
+            <w:fldChar w:fldCharType="separate"/>
+          </w:r>
+          <w:r>
+            <w:rPr>
+              <w:noProof/>
+            </w:rPr>
+            <w:t>7</w:t>
+          </w:r>
+          <w:r>
+            <w:rPr>
+              <w:noProof/>
+            </w:rPr>
+            <w:fldChar w:fldCharType="end"/>
+          </w:r>
+        </w:p>
+        <w:p>
+          <w:r>
+            <w:rPr>
+              <w:rFonts w:asciiTheme="minorHAnsi" w:hAnsiTheme="minorHAnsi"/>
+              <w:b/>
+            </w:rPr>
             <w:fldChar w:fldCharType="end"/>
           </w:r>
         </w:p>
@@ -1321,11 +2043,11 @@
         <w:spacing w:before="480" w:after="180" w:line="240" w:lineRule="auto"/>
         <w:contextualSpacing w:val="0"/>
       </w:pPr>
-      <w:bookmarkStart w:id="10" w:name="_zakt536q9xt3" w:colFirst="0" w:colLast="0"/>
-      <w:bookmarkEnd w:id="10"/>
+      <w:bookmarkStart w:id="9" w:name="_Toc365119980"/>
       <w:r>
         <w:t>Introduction</w:t>
       </w:r>
+      <w:bookmarkEnd w:id="9"/>
     </w:p>
     <w:p>
       <w:pPr>
@@ -1337,11 +2059,11 @@
         <w:pStyle w:val="Heading2"/>
         <w:contextualSpacing w:val="0"/>
       </w:pPr>
-      <w:bookmarkStart w:id="11" w:name="_52ybytyytfvs" w:colFirst="0" w:colLast="0"/>
-      <w:bookmarkEnd w:id="11"/>
+      <w:bookmarkStart w:id="10" w:name="_Toc365119981"/>
       <w:r>
         <w:t>Purpose of the Safety Plan</w:t>
       </w:r>
+      <w:bookmarkEnd w:id="10"/>
     </w:p>
     <w:p>
       <w:pPr>
@@ -1376,11 +2098,11 @@
         <w:pStyle w:val="Heading2"/>
         <w:contextualSpacing w:val="0"/>
       </w:pPr>
-      <w:bookmarkStart w:id="12" w:name="_sh22j99mm02k" w:colFirst="0" w:colLast="0"/>
-      <w:bookmarkEnd w:id="12"/>
+      <w:bookmarkStart w:id="11" w:name="_Toc365119982"/>
       <w:r>
         <w:t>Scope of the Project</w:t>
       </w:r>
+      <w:bookmarkEnd w:id="11"/>
     </w:p>
     <w:p>
       <w:pPr>
@@ -1469,11 +2191,11 @@
         <w:pStyle w:val="Heading2"/>
         <w:contextualSpacing w:val="0"/>
       </w:pPr>
-      <w:bookmarkStart w:id="13" w:name="_fzzlhwsfq6ys" w:colFirst="0" w:colLast="0"/>
-      <w:bookmarkEnd w:id="13"/>
+      <w:bookmarkStart w:id="12" w:name="_Toc365119983"/>
       <w:r>
         <w:t>Deliverables of the Project</w:t>
       </w:r>
+      <w:bookmarkEnd w:id="12"/>
     </w:p>
     <w:p>
       <w:pPr>
@@ -1553,11 +2275,11 @@
         <w:pStyle w:val="Heading1"/>
         <w:contextualSpacing w:val="0"/>
       </w:pPr>
-      <w:bookmarkStart w:id="14" w:name="_t6m96u2v69wo" w:colFirst="0" w:colLast="0"/>
-      <w:bookmarkEnd w:id="14"/>
+      <w:bookmarkStart w:id="13" w:name="_Toc365119984"/>
       <w:r>
         <w:t>Item Definition</w:t>
       </w:r>
+      <w:bookmarkEnd w:id="13"/>
     </w:p>
     <w:p>
       <w:pPr>
@@ -1872,22 +2594,22 @@
         <w:pStyle w:val="Heading1"/>
         <w:contextualSpacing w:val="0"/>
       </w:pPr>
-      <w:bookmarkStart w:id="15" w:name="_km1cu1hyl182" w:colFirst="0" w:colLast="0"/>
-      <w:bookmarkEnd w:id="15"/>
+      <w:bookmarkStart w:id="14" w:name="_Toc365119985"/>
       <w:r>
         <w:t>Goals and Measures</w:t>
       </w:r>
+      <w:bookmarkEnd w:id="14"/>
     </w:p>
     <w:p>
       <w:pPr>
         <w:pStyle w:val="Heading2"/>
         <w:contextualSpacing w:val="0"/>
       </w:pPr>
-      <w:bookmarkStart w:id="16" w:name="_ww7fqc274i9y" w:colFirst="0" w:colLast="0"/>
-      <w:bookmarkEnd w:id="16"/>
+      <w:bookmarkStart w:id="15" w:name="_Toc365119986"/>
       <w:r>
         <w:t>Goals</w:t>
       </w:r>
+      <w:bookmarkEnd w:id="15"/>
     </w:p>
     <w:p>
       <w:pPr>
@@ -1908,11 +2630,11 @@
         <w:pStyle w:val="Heading2"/>
         <w:contextualSpacing w:val="0"/>
       </w:pPr>
-      <w:bookmarkStart w:id="17" w:name="_v2rbrzjrkt9b" w:colFirst="0" w:colLast="0"/>
-      <w:bookmarkEnd w:id="17"/>
+      <w:bookmarkStart w:id="16" w:name="_Toc365119987"/>
       <w:r>
         <w:t>Measures</w:t>
       </w:r>
+      <w:bookmarkEnd w:id="16"/>
     </w:p>
     <w:tbl>
       <w:tblPr>
@@ -2625,12 +3347,12 @@
         <w:pStyle w:val="Heading1"/>
         <w:contextualSpacing w:val="0"/>
       </w:pPr>
-      <w:bookmarkStart w:id="18" w:name="_b23s6orj91gm" w:colFirst="0" w:colLast="0"/>
-      <w:bookmarkEnd w:id="18"/>
+      <w:bookmarkStart w:id="17" w:name="_Toc365119988"/>
       <w:r>
         <w:lastRenderedPageBreak/>
         <w:t>Safety Culture</w:t>
       </w:r>
+      <w:bookmarkEnd w:id="17"/>
     </w:p>
     <w:p>
       <w:pPr>
@@ -2811,18 +3533,16 @@
         <w:pStyle w:val="Heading1"/>
         <w:contextualSpacing w:val="0"/>
       </w:pPr>
-      <w:bookmarkStart w:id="19" w:name="_pqn9poe0nvtc" w:colFirst="0" w:colLast="0"/>
-      <w:bookmarkEnd w:id="19"/>
+      <w:bookmarkStart w:id="18" w:name="_Toc365119989"/>
       <w:r>
         <w:t>Safety Lifecycle Tailoring</w:t>
       </w:r>
-    </w:p>
-    <w:p>
-      <w:pPr>
-        <w:pStyle w:val="normal0"/>
-      </w:pPr>
-      <w:bookmarkStart w:id="20" w:name="_xlicd1ijavb7" w:colFirst="0" w:colLast="0"/>
-      <w:bookmarkEnd w:id="20"/>
+      <w:bookmarkEnd w:id="18"/>
+    </w:p>
+    <w:p>
+      <w:pPr>
+        <w:pStyle w:val="normal0"/>
+      </w:pPr>
       <w:r>
         <w:t>For the lane assistance project, the following safety lifecycle phases are in scope:</w:t>
       </w:r>
@@ -2901,10 +3621,12 @@
         <w:pStyle w:val="Heading1"/>
         <w:contextualSpacing w:val="0"/>
       </w:pPr>
+      <w:bookmarkStart w:id="19" w:name="_Toc365119990"/>
       <w:r>
         <w:lastRenderedPageBreak/>
         <w:t>Roles</w:t>
       </w:r>
+      <w:bookmarkEnd w:id="19"/>
     </w:p>
     <w:tbl>
       <w:tblPr>
@@ -3193,170 +3915,164 @@
     <w:p>
       <w:pPr>
         <w:pStyle w:val="normal0"/>
-        <w:pBdr>
-          <w:left w:val="nil"/>
-        </w:pBdr>
-      </w:pPr>
-    </w:p>
-    <w:p>
-      <w:pPr>
-        <w:pStyle w:val="Heading1"/>
-        <w:pBdr>
-          <w:left w:val="nil"/>
-        </w:pBdr>
-        <w:contextualSpacing w:val="0"/>
-      </w:pPr>
-      <w:bookmarkStart w:id="21" w:name="_swj0emygbhrm" w:colFirst="0" w:colLast="0"/>
-      <w:bookmarkEnd w:id="21"/>
-      <w:r>
-        <w:t>Development Interface Agreement</w:t>
-      </w:r>
-    </w:p>
-    <w:p>
-      <w:pPr>
-        <w:pStyle w:val="normal0"/>
-        <w:contextualSpacing/>
-        <w:rPr>
-          <w:color w:val="auto"/>
-        </w:rPr>
-      </w:pPr>
-      <w:r>
-        <w:rPr>
-          <w:color w:val="auto"/>
-        </w:rPr>
-        <w:t>The purpose of this</w:t>
-      </w:r>
-      <w:r>
-        <w:rPr>
-          <w:color w:val="auto"/>
-        </w:rPr>
-        <w:t xml:space="preserve"> Development Interface Agreement</w:t>
-      </w:r>
-      <w:r>
-        <w:rPr>
-          <w:color w:val="auto"/>
-        </w:rPr>
-        <w:t xml:space="preserve"> </w:t>
-      </w:r>
-      <w:r>
-        <w:rPr>
-          <w:color w:val="auto"/>
-        </w:rPr>
-        <w:t>(</w:t>
-      </w:r>
-      <w:r>
-        <w:rPr>
-          <w:color w:val="auto"/>
-        </w:rPr>
-        <w:t>DIA</w:t>
-      </w:r>
-      <w:r>
-        <w:rPr>
-          <w:color w:val="auto"/>
-        </w:rPr>
-        <w:t>)</w:t>
-      </w:r>
-      <w:r>
-        <w:rPr>
-          <w:color w:val="auto"/>
-        </w:rPr>
-        <w:t xml:space="preserve"> is to ensure that all vehicles are being developed safe, as specified by ISO 26262.  There must be no ambiguity about Roles and Responsibilities, to ensure all steps and processes are completed.</w:t>
-      </w:r>
-    </w:p>
-    <w:p>
-      <w:pPr>
-        <w:pStyle w:val="normal0"/>
-        <w:contextualSpacing/>
-        <w:rPr>
-          <w:color w:val="auto"/>
-        </w:rPr>
-      </w:pPr>
-    </w:p>
-    <w:p>
-      <w:pPr>
-        <w:pStyle w:val="normal0"/>
-        <w:contextualSpacing/>
-        <w:rPr>
-          <w:color w:val="auto"/>
-        </w:rPr>
-      </w:pPr>
-      <w:r>
-        <w:rPr>
-          <w:color w:val="auto"/>
-        </w:rPr>
-        <w:t>T</w:t>
-      </w:r>
-      <w:r>
-        <w:rPr>
-          <w:color w:val="auto"/>
-        </w:rPr>
-        <w:t>he Tier-1 supplier</w:t>
-      </w:r>
-      <w:r>
-        <w:rPr>
-          <w:color w:val="auto"/>
-        </w:rPr>
-        <w:t>(s) are</w:t>
-      </w:r>
-      <w:r>
-        <w:rPr>
-          <w:color w:val="auto"/>
-        </w:rPr>
-        <w:t xml:space="preserve"> responsible for </w:t>
-      </w:r>
-      <w:r>
-        <w:rPr>
-          <w:color w:val="auto"/>
-        </w:rPr>
-        <w:t>developing each of the three main subsystems according to ISO 26262: the CVS, EPSS and the ICS.  This includes all hardware and software for each subsystem, as defined above.  The Tier-1 supplier(s) are responsible for subsystem-level testing, as well as sub-subystem-level testing (e.g. software unit testing).</w:t>
-      </w:r>
-    </w:p>
-    <w:p>
-      <w:pPr>
-        <w:pStyle w:val="normal0"/>
-        <w:contextualSpacing/>
-        <w:rPr>
-          <w:color w:val="auto"/>
-        </w:rPr>
-      </w:pPr>
-    </w:p>
-    <w:p>
-      <w:pPr>
-        <w:pStyle w:val="normal0"/>
-        <w:contextualSpacing/>
-        <w:rPr>
-          <w:color w:val="auto"/>
-        </w:rPr>
-      </w:pPr>
-      <w:r>
-        <w:rPr>
-          <w:color w:val="auto"/>
-        </w:rPr>
-        <w:t>The OEM is responsible for the complete</w:t>
-      </w:r>
-      <w:r>
-        <w:rPr>
-          <w:color w:val="auto"/>
-        </w:rPr>
-        <w:t xml:space="preserve"> LAS</w:t>
-      </w:r>
-      <w:r>
-        <w:rPr>
-          <w:color w:val="auto"/>
-        </w:rPr>
-        <w:t>.  This includes all communication interfaces between subsystems, all ancillary devices (e.g. steering wheel, vehicle speed sensor, CAN bus network, camera mounting hardware, etc.).  The OEM is responsible for any signals required to be provided for a given subsystem, such as vehicle speed.  The OEM is responsible for testing at the system level (complete LAS testing in-vehicle).</w:t>
-      </w:r>
+      </w:pPr>
     </w:p>
     <w:p>
       <w:pPr>
         <w:pStyle w:val="Heading1"/>
         <w:contextualSpacing w:val="0"/>
       </w:pPr>
-      <w:bookmarkStart w:id="22" w:name="_lllavvxrxrdy" w:colFirst="0" w:colLast="0"/>
-      <w:bookmarkEnd w:id="22"/>
+      <w:bookmarkStart w:id="20" w:name="_Toc365119991"/>
+      <w:r>
+        <w:t>Development Interface Agreement</w:t>
+      </w:r>
+      <w:bookmarkEnd w:id="20"/>
+    </w:p>
+    <w:p>
+      <w:pPr>
+        <w:pStyle w:val="normal0"/>
+        <w:contextualSpacing/>
+        <w:rPr>
+          <w:color w:val="auto"/>
+        </w:rPr>
+      </w:pPr>
+      <w:r>
+        <w:rPr>
+          <w:color w:val="auto"/>
+        </w:rPr>
+        <w:t>The purpose of this</w:t>
+      </w:r>
+      <w:r>
+        <w:rPr>
+          <w:color w:val="auto"/>
+        </w:rPr>
+        <w:t xml:space="preserve"> Development Interface Agreement</w:t>
+      </w:r>
+      <w:r>
+        <w:rPr>
+          <w:color w:val="auto"/>
+        </w:rPr>
+        <w:t xml:space="preserve"> </w:t>
+      </w:r>
+      <w:r>
+        <w:rPr>
+          <w:color w:val="auto"/>
+        </w:rPr>
+        <w:t>(</w:t>
+      </w:r>
+      <w:r>
+        <w:rPr>
+          <w:color w:val="auto"/>
+        </w:rPr>
+        <w:t>DIA</w:t>
+      </w:r>
+      <w:r>
+        <w:rPr>
+          <w:color w:val="auto"/>
+        </w:rPr>
+        <w:t>)</w:t>
+      </w:r>
+      <w:r>
+        <w:rPr>
+          <w:color w:val="auto"/>
+        </w:rPr>
+        <w:t xml:space="preserve"> is to ensure that all vehicles are being developed safe, as specified by ISO 26262.  There must be no ambiguity about Roles and Responsibilities, to ensure all steps and processes are completed.</w:t>
+      </w:r>
+    </w:p>
+    <w:p>
+      <w:pPr>
+        <w:pStyle w:val="normal0"/>
+        <w:contextualSpacing/>
+        <w:rPr>
+          <w:color w:val="auto"/>
+        </w:rPr>
+      </w:pPr>
+    </w:p>
+    <w:p>
+      <w:pPr>
+        <w:pStyle w:val="normal0"/>
+        <w:contextualSpacing/>
+        <w:rPr>
+          <w:color w:val="auto"/>
+        </w:rPr>
+      </w:pPr>
+      <w:r>
+        <w:rPr>
+          <w:color w:val="auto"/>
+        </w:rPr>
+        <w:t>T</w:t>
+      </w:r>
+      <w:r>
+        <w:rPr>
+          <w:color w:val="auto"/>
+        </w:rPr>
+        <w:t>he Tier-1 supplier</w:t>
+      </w:r>
+      <w:r>
+        <w:rPr>
+          <w:color w:val="auto"/>
+        </w:rPr>
+        <w:t>(s) are</w:t>
+      </w:r>
+      <w:r>
+        <w:rPr>
+          <w:color w:val="auto"/>
+        </w:rPr>
+        <w:t xml:space="preserve"> responsible for </w:t>
+      </w:r>
+      <w:r>
+        <w:rPr>
+          <w:color w:val="auto"/>
+        </w:rPr>
+        <w:t>developing each of the three main subsystems according to ISO 26262: the CVS, EPSS and the ICS.  This includes all hardware and software for each subsystem, as defined above.  The Tier-1 supplier(s) are responsible for subsystem-level testing, as well as sub-subystem-level testing (e.g. software unit testing).</w:t>
+      </w:r>
+    </w:p>
+    <w:p>
+      <w:pPr>
+        <w:pStyle w:val="normal0"/>
+        <w:contextualSpacing/>
+        <w:rPr>
+          <w:color w:val="auto"/>
+        </w:rPr>
+      </w:pPr>
+    </w:p>
+    <w:p>
+      <w:pPr>
+        <w:pStyle w:val="normal0"/>
+        <w:contextualSpacing/>
+        <w:rPr>
+          <w:color w:val="auto"/>
+        </w:rPr>
+      </w:pPr>
+      <w:r>
+        <w:rPr>
+          <w:color w:val="auto"/>
+        </w:rPr>
+        <w:t>The OEM is responsible for the complete</w:t>
+      </w:r>
+      <w:r>
+        <w:rPr>
+          <w:color w:val="auto"/>
+        </w:rPr>
+        <w:t xml:space="preserve"> LAS</w:t>
+      </w:r>
+      <w:r>
+        <w:rPr>
+          <w:color w:val="auto"/>
+        </w:rPr>
+        <w:t>.  This includes all communication interfaces between subsystems, all ancillary devices (e.g. steering wheel, vehicle speed sensor, CAN bus network, camera mounting hardware, etc.).  The OEM is responsible for any signals required to be provided for a given subsystem, such as vehicle speed.  The OEM is responsible for testing at the system level (complete LAS testing in-vehicle).</w:t>
+      </w:r>
+    </w:p>
+    <w:p>
+      <w:pPr>
+        <w:pStyle w:val="Heading1"/>
+        <w:contextualSpacing w:val="0"/>
+      </w:pPr>
+      <w:bookmarkStart w:id="21" w:name="_Toc365119992"/>
       <w:r>
         <w:t>Confirmation Measures</w:t>
       </w:r>
+      <w:bookmarkEnd w:id="21"/>
     </w:p>
     <w:p>
       <w:pPr>
@@ -3495,7 +4211,7 @@
       </w:r>
     </w:p>
     <w:sectPr>
-      <w:footerReference w:type="default" r:id="rId11"/>
+      <w:footerReference w:type="default" r:id="rId12"/>
       <w:pgSz w:w="12240" w:h="15840"/>
       <w:pgMar w:top="1440" w:right="1440" w:bottom="1440" w:left="1440" w:header="0" w:footer="720" w:gutter="0"/>
       <w:pgNumType w:start="1"/>
@@ -4440,6 +5156,187 @@
       <w:szCs w:val="18"/>
     </w:rPr>
   </w:style>
+  <w:style w:type="paragraph" w:styleId="TOCHeading">
+    <w:name w:val="TOC Heading"/>
+    <w:basedOn w:val="Heading1"/>
+    <w:next w:val="Normal"/>
+    <w:uiPriority w:val="39"/>
+    <w:unhideWhenUsed/>
+    <w:qFormat/>
+    <w:rsid w:val="0088087A"/>
+    <w:pPr>
+      <w:pBdr>
+        <w:top w:val="none" w:sz="0" w:space="0" w:color="auto"/>
+        <w:left w:val="none" w:sz="0" w:space="0" w:color="auto"/>
+        <w:bottom w:val="none" w:sz="0" w:space="0" w:color="auto"/>
+        <w:right w:val="none" w:sz="0" w:space="0" w:color="auto"/>
+        <w:between w:val="none" w:sz="0" w:space="0" w:color="auto"/>
+      </w:pBdr>
+      <w:spacing w:before="480" w:after="0"/>
+      <w:contextualSpacing w:val="0"/>
+      <w:outlineLvl w:val="9"/>
+    </w:pPr>
+    <w:rPr>
+      <w:rFonts w:asciiTheme="majorHAnsi" w:eastAsiaTheme="majorEastAsia" w:hAnsiTheme="majorHAnsi" w:cstheme="majorBidi"/>
+      <w:b/>
+      <w:bCs/>
+      <w:color w:val="365F91" w:themeColor="accent1" w:themeShade="BF"/>
+      <w:sz w:val="28"/>
+      <w:szCs w:val="28"/>
+      <w:lang w:val="en-US"/>
+    </w:rPr>
+  </w:style>
+  <w:style w:type="paragraph" w:styleId="TOC1">
+    <w:name w:val="toc 1"/>
+    <w:basedOn w:val="Normal"/>
+    <w:next w:val="Normal"/>
+    <w:autoRedefine/>
+    <w:uiPriority w:val="39"/>
+    <w:unhideWhenUsed/>
+    <w:rsid w:val="0088087A"/>
+    <w:pPr>
+      <w:spacing w:before="120"/>
+    </w:pPr>
+    <w:rPr>
+      <w:rFonts w:asciiTheme="minorHAnsi" w:hAnsiTheme="minorHAnsi"/>
+      <w:b/>
+      <w:caps/>
+    </w:rPr>
+  </w:style>
+  <w:style w:type="paragraph" w:styleId="TOC2">
+    <w:name w:val="toc 2"/>
+    <w:basedOn w:val="Normal"/>
+    <w:next w:val="Normal"/>
+    <w:autoRedefine/>
+    <w:uiPriority w:val="39"/>
+    <w:unhideWhenUsed/>
+    <w:rsid w:val="0088087A"/>
+    <w:pPr>
+      <w:ind w:left="220"/>
+    </w:pPr>
+    <w:rPr>
+      <w:rFonts w:asciiTheme="minorHAnsi" w:hAnsiTheme="minorHAnsi"/>
+      <w:smallCaps/>
+    </w:rPr>
+  </w:style>
+  <w:style w:type="paragraph" w:styleId="TOC3">
+    <w:name w:val="toc 3"/>
+    <w:basedOn w:val="Normal"/>
+    <w:next w:val="Normal"/>
+    <w:autoRedefine/>
+    <w:uiPriority w:val="39"/>
+    <w:unhideWhenUsed/>
+    <w:rsid w:val="0088087A"/>
+    <w:pPr>
+      <w:ind w:left="440"/>
+    </w:pPr>
+    <w:rPr>
+      <w:rFonts w:asciiTheme="minorHAnsi" w:hAnsiTheme="minorHAnsi"/>
+      <w:i/>
+    </w:rPr>
+  </w:style>
+  <w:style w:type="paragraph" w:styleId="TOC4">
+    <w:name w:val="toc 4"/>
+    <w:basedOn w:val="Normal"/>
+    <w:next w:val="Normal"/>
+    <w:autoRedefine/>
+    <w:uiPriority w:val="39"/>
+    <w:unhideWhenUsed/>
+    <w:rsid w:val="0088087A"/>
+    <w:pPr>
+      <w:ind w:left="660"/>
+    </w:pPr>
+    <w:rPr>
+      <w:rFonts w:asciiTheme="minorHAnsi" w:hAnsiTheme="minorHAnsi"/>
+      <w:sz w:val="18"/>
+      <w:szCs w:val="18"/>
+    </w:rPr>
+  </w:style>
+  <w:style w:type="paragraph" w:styleId="TOC5">
+    <w:name w:val="toc 5"/>
+    <w:basedOn w:val="Normal"/>
+    <w:next w:val="Normal"/>
+    <w:autoRedefine/>
+    <w:uiPriority w:val="39"/>
+    <w:unhideWhenUsed/>
+    <w:rsid w:val="0088087A"/>
+    <w:pPr>
+      <w:ind w:left="880"/>
+    </w:pPr>
+    <w:rPr>
+      <w:rFonts w:asciiTheme="minorHAnsi" w:hAnsiTheme="minorHAnsi"/>
+      <w:sz w:val="18"/>
+      <w:szCs w:val="18"/>
+    </w:rPr>
+  </w:style>
+  <w:style w:type="paragraph" w:styleId="TOC6">
+    <w:name w:val="toc 6"/>
+    <w:basedOn w:val="Normal"/>
+    <w:next w:val="Normal"/>
+    <w:autoRedefine/>
+    <w:uiPriority w:val="39"/>
+    <w:unhideWhenUsed/>
+    <w:rsid w:val="0088087A"/>
+    <w:pPr>
+      <w:ind w:left="1100"/>
+    </w:pPr>
+    <w:rPr>
+      <w:rFonts w:asciiTheme="minorHAnsi" w:hAnsiTheme="minorHAnsi"/>
+      <w:sz w:val="18"/>
+      <w:szCs w:val="18"/>
+    </w:rPr>
+  </w:style>
+  <w:style w:type="paragraph" w:styleId="TOC7">
+    <w:name w:val="toc 7"/>
+    <w:basedOn w:val="Normal"/>
+    <w:next w:val="Normal"/>
+    <w:autoRedefine/>
+    <w:uiPriority w:val="39"/>
+    <w:unhideWhenUsed/>
+    <w:rsid w:val="0088087A"/>
+    <w:pPr>
+      <w:ind w:left="1320"/>
+    </w:pPr>
+    <w:rPr>
+      <w:rFonts w:asciiTheme="minorHAnsi" w:hAnsiTheme="minorHAnsi"/>
+      <w:sz w:val="18"/>
+      <w:szCs w:val="18"/>
+    </w:rPr>
+  </w:style>
+  <w:style w:type="paragraph" w:styleId="TOC8">
+    <w:name w:val="toc 8"/>
+    <w:basedOn w:val="Normal"/>
+    <w:next w:val="Normal"/>
+    <w:autoRedefine/>
+    <w:uiPriority w:val="39"/>
+    <w:unhideWhenUsed/>
+    <w:rsid w:val="0088087A"/>
+    <w:pPr>
+      <w:ind w:left="1540"/>
+    </w:pPr>
+    <w:rPr>
+      <w:rFonts w:asciiTheme="minorHAnsi" w:hAnsiTheme="minorHAnsi"/>
+      <w:sz w:val="18"/>
+      <w:szCs w:val="18"/>
+    </w:rPr>
+  </w:style>
+  <w:style w:type="paragraph" w:styleId="TOC9">
+    <w:name w:val="toc 9"/>
+    <w:basedOn w:val="Normal"/>
+    <w:next w:val="Normal"/>
+    <w:autoRedefine/>
+    <w:uiPriority w:val="39"/>
+    <w:unhideWhenUsed/>
+    <w:rsid w:val="0088087A"/>
+    <w:pPr>
+      <w:ind w:left="1760"/>
+    </w:pPr>
+    <w:rPr>
+      <w:rFonts w:asciiTheme="minorHAnsi" w:hAnsiTheme="minorHAnsi"/>
+      <w:sz w:val="18"/>
+      <w:szCs w:val="18"/>
+    </w:rPr>
+  </w:style>
 </w:styles>
 </file>
 
@@ -4876,6 +5773,187 @@
       <w:szCs w:val="18"/>
     </w:rPr>
   </w:style>
+  <w:style w:type="paragraph" w:styleId="TOCHeading">
+    <w:name w:val="TOC Heading"/>
+    <w:basedOn w:val="Heading1"/>
+    <w:next w:val="Normal"/>
+    <w:uiPriority w:val="39"/>
+    <w:unhideWhenUsed/>
+    <w:qFormat/>
+    <w:rsid w:val="0088087A"/>
+    <w:pPr>
+      <w:pBdr>
+        <w:top w:val="none" w:sz="0" w:space="0" w:color="auto"/>
+        <w:left w:val="none" w:sz="0" w:space="0" w:color="auto"/>
+        <w:bottom w:val="none" w:sz="0" w:space="0" w:color="auto"/>
+        <w:right w:val="none" w:sz="0" w:space="0" w:color="auto"/>
+        <w:between w:val="none" w:sz="0" w:space="0" w:color="auto"/>
+      </w:pBdr>
+      <w:spacing w:before="480" w:after="0"/>
+      <w:contextualSpacing w:val="0"/>
+      <w:outlineLvl w:val="9"/>
+    </w:pPr>
+    <w:rPr>
+      <w:rFonts w:asciiTheme="majorHAnsi" w:eastAsiaTheme="majorEastAsia" w:hAnsiTheme="majorHAnsi" w:cstheme="majorBidi"/>
+      <w:b/>
+      <w:bCs/>
+      <w:color w:val="365F91" w:themeColor="accent1" w:themeShade="BF"/>
+      <w:sz w:val="28"/>
+      <w:szCs w:val="28"/>
+      <w:lang w:val="en-US"/>
+    </w:rPr>
+  </w:style>
+  <w:style w:type="paragraph" w:styleId="TOC1">
+    <w:name w:val="toc 1"/>
+    <w:basedOn w:val="Normal"/>
+    <w:next w:val="Normal"/>
+    <w:autoRedefine/>
+    <w:uiPriority w:val="39"/>
+    <w:unhideWhenUsed/>
+    <w:rsid w:val="0088087A"/>
+    <w:pPr>
+      <w:spacing w:before="120"/>
+    </w:pPr>
+    <w:rPr>
+      <w:rFonts w:asciiTheme="minorHAnsi" w:hAnsiTheme="minorHAnsi"/>
+      <w:b/>
+      <w:caps/>
+    </w:rPr>
+  </w:style>
+  <w:style w:type="paragraph" w:styleId="TOC2">
+    <w:name w:val="toc 2"/>
+    <w:basedOn w:val="Normal"/>
+    <w:next w:val="Normal"/>
+    <w:autoRedefine/>
+    <w:uiPriority w:val="39"/>
+    <w:unhideWhenUsed/>
+    <w:rsid w:val="0088087A"/>
+    <w:pPr>
+      <w:ind w:left="220"/>
+    </w:pPr>
+    <w:rPr>
+      <w:rFonts w:asciiTheme="minorHAnsi" w:hAnsiTheme="minorHAnsi"/>
+      <w:smallCaps/>
+    </w:rPr>
+  </w:style>
+  <w:style w:type="paragraph" w:styleId="TOC3">
+    <w:name w:val="toc 3"/>
+    <w:basedOn w:val="Normal"/>
+    <w:next w:val="Normal"/>
+    <w:autoRedefine/>
+    <w:uiPriority w:val="39"/>
+    <w:unhideWhenUsed/>
+    <w:rsid w:val="0088087A"/>
+    <w:pPr>
+      <w:ind w:left="440"/>
+    </w:pPr>
+    <w:rPr>
+      <w:rFonts w:asciiTheme="minorHAnsi" w:hAnsiTheme="minorHAnsi"/>
+      <w:i/>
+    </w:rPr>
+  </w:style>
+  <w:style w:type="paragraph" w:styleId="TOC4">
+    <w:name w:val="toc 4"/>
+    <w:basedOn w:val="Normal"/>
+    <w:next w:val="Normal"/>
+    <w:autoRedefine/>
+    <w:uiPriority w:val="39"/>
+    <w:unhideWhenUsed/>
+    <w:rsid w:val="0088087A"/>
+    <w:pPr>
+      <w:ind w:left="660"/>
+    </w:pPr>
+    <w:rPr>
+      <w:rFonts w:asciiTheme="minorHAnsi" w:hAnsiTheme="minorHAnsi"/>
+      <w:sz w:val="18"/>
+      <w:szCs w:val="18"/>
+    </w:rPr>
+  </w:style>
+  <w:style w:type="paragraph" w:styleId="TOC5">
+    <w:name w:val="toc 5"/>
+    <w:basedOn w:val="Normal"/>
+    <w:next w:val="Normal"/>
+    <w:autoRedefine/>
+    <w:uiPriority w:val="39"/>
+    <w:unhideWhenUsed/>
+    <w:rsid w:val="0088087A"/>
+    <w:pPr>
+      <w:ind w:left="880"/>
+    </w:pPr>
+    <w:rPr>
+      <w:rFonts w:asciiTheme="minorHAnsi" w:hAnsiTheme="minorHAnsi"/>
+      <w:sz w:val="18"/>
+      <w:szCs w:val="18"/>
+    </w:rPr>
+  </w:style>
+  <w:style w:type="paragraph" w:styleId="TOC6">
+    <w:name w:val="toc 6"/>
+    <w:basedOn w:val="Normal"/>
+    <w:next w:val="Normal"/>
+    <w:autoRedefine/>
+    <w:uiPriority w:val="39"/>
+    <w:unhideWhenUsed/>
+    <w:rsid w:val="0088087A"/>
+    <w:pPr>
+      <w:ind w:left="1100"/>
+    </w:pPr>
+    <w:rPr>
+      <w:rFonts w:asciiTheme="minorHAnsi" w:hAnsiTheme="minorHAnsi"/>
+      <w:sz w:val="18"/>
+      <w:szCs w:val="18"/>
+    </w:rPr>
+  </w:style>
+  <w:style w:type="paragraph" w:styleId="TOC7">
+    <w:name w:val="toc 7"/>
+    <w:basedOn w:val="Normal"/>
+    <w:next w:val="Normal"/>
+    <w:autoRedefine/>
+    <w:uiPriority w:val="39"/>
+    <w:unhideWhenUsed/>
+    <w:rsid w:val="0088087A"/>
+    <w:pPr>
+      <w:ind w:left="1320"/>
+    </w:pPr>
+    <w:rPr>
+      <w:rFonts w:asciiTheme="minorHAnsi" w:hAnsiTheme="minorHAnsi"/>
+      <w:sz w:val="18"/>
+      <w:szCs w:val="18"/>
+    </w:rPr>
+  </w:style>
+  <w:style w:type="paragraph" w:styleId="TOC8">
+    <w:name w:val="toc 8"/>
+    <w:basedOn w:val="Normal"/>
+    <w:next w:val="Normal"/>
+    <w:autoRedefine/>
+    <w:uiPriority w:val="39"/>
+    <w:unhideWhenUsed/>
+    <w:rsid w:val="0088087A"/>
+    <w:pPr>
+      <w:ind w:left="1540"/>
+    </w:pPr>
+    <w:rPr>
+      <w:rFonts w:asciiTheme="minorHAnsi" w:hAnsiTheme="minorHAnsi"/>
+      <w:sz w:val="18"/>
+      <w:szCs w:val="18"/>
+    </w:rPr>
+  </w:style>
+  <w:style w:type="paragraph" w:styleId="TOC9">
+    <w:name w:val="toc 9"/>
+    <w:basedOn w:val="Normal"/>
+    <w:next w:val="Normal"/>
+    <w:autoRedefine/>
+    <w:uiPriority w:val="39"/>
+    <w:unhideWhenUsed/>
+    <w:rsid w:val="0088087A"/>
+    <w:pPr>
+      <w:ind w:left="1760"/>
+    </w:pPr>
+    <w:rPr>
+      <w:rFonts w:asciiTheme="minorHAnsi" w:hAnsiTheme="minorHAnsi"/>
+      <w:sz w:val="18"/>
+      <w:szCs w:val="18"/>
+    </w:rPr>
+  </w:style>
 </w:styles>
 </file>
 
@@ -5197,4 +6275,16 @@
   </a:objectDefaults>
   <a:extraClrSchemeLst/>
 </a:theme>
+</file>
+
+<file path=customXml/item1.xml><?xml version="1.0" encoding="utf-8"?>
+<b:Sources xmlns:b="http://schemas.openxmlformats.org/officeDocument/2006/bibliography" xmlns="http://schemas.openxmlformats.org/officeDocument/2006/bibliography" SelectedStyle="/APA.XSL" StyleName="APA"/>
+</file>
+
+<file path=customXml/itemProps1.xml><?xml version="1.0" encoding="utf-8"?>
+<ds:datastoreItem xmlns:ds="http://schemas.openxmlformats.org/officeDocument/2006/customXml" ds:itemID="{D56FA0EA-D58F-A742-821A-12D321318EFD}">
+  <ds:schemaRefs>
+    <ds:schemaRef ds:uri="http://schemas.openxmlformats.org/officeDocument/2006/bibliography"/>
+  </ds:schemaRefs>
+</ds:datastoreItem>
 </file>
</xml_diff>